<commit_message>
Update ReadDateValue command documentation for recent enhancements.
</commit_message>
<xml_diff>
--- a/doc/UserManual/Word/60_Command_ReadDateValue.docx
+++ b/doc/UserManual/Word/60_Command_ReadDateValue.docx
@@ -69,34 +69,31 @@
         <w:t>.0</w:t>
       </w:r>
       <w:r>
+        <w:t>1</w:t>
+      </w:r>
+      <w:r>
+        <w:t>, 20</w:t>
+      </w:r>
+      <w:r>
+        <w:t>1</w:t>
+      </w:r>
+      <w:r>
+        <w:t>5</w:t>
+      </w:r>
+      <w:r>
+        <w:t>-</w:t>
+      </w:r>
+      <w:r>
         <w:t>0</w:t>
       </w:r>
       <w:r>
-        <w:t>, 20</w:t>
-      </w:r>
-      <w:r>
-        <w:t>1</w:t>
-      </w:r>
-      <w:r>
         <w:t>5</w:t>
       </w:r>
       <w:r>
         <w:t>-</w:t>
       </w:r>
       <w:r>
-        <w:t>0</w:t>
-      </w:r>
-      <w:r>
-        <w:t>5</w:t>
-      </w:r>
-      <w:r>
-        <w:t>-</w:t>
-      </w:r>
-      <w:r>
-        <w:t>1</w:t>
-      </w:r>
-      <w:r>
-        <w:t>8</w:t>
+        <w:t>20</w:t>
       </w:r>
     </w:p>
     <w:p>
@@ -251,16 +248,15 @@
         </w:numPr>
         <w:jc w:val="center"/>
       </w:pPr>
-      <w:bookmarkStart w:id="0" w:name="_GoBack"/>
       <w:r>
         <w:rPr>
           <w:noProof/>
         </w:rPr>
         <w:drawing>
           <wp:inline distT="0" distB="0" distL="0" distR="0">
-            <wp:extent cx="5943600" cy="3016885"/>
+            <wp:extent cx="5943600" cy="2572385"/>
             <wp:effectExtent l="0" t="0" r="0" b="0"/>
-            <wp:docPr id="2" name="Picture 2"/>
+            <wp:docPr id="1" name="Picture 1"/>
             <wp:cNvGraphicFramePr>
               <a:graphicFrameLocks xmlns:a="http://schemas.openxmlformats.org/drawingml/2006/main" noChangeAspect="1"/>
             </wp:cNvGraphicFramePr>
@@ -268,7 +264,7 @@
               <a:graphicData uri="http://schemas.openxmlformats.org/drawingml/2006/picture">
                 <pic:pic xmlns:pic="http://schemas.openxmlformats.org/drawingml/2006/picture">
                   <pic:nvPicPr>
-                    <pic:cNvPr id="2" name="command_ReadDateValue.png"/>
+                    <pic:cNvPr id="1" name="command_ReadDateValue.png"/>
                     <pic:cNvPicPr/>
                   </pic:nvPicPr>
                   <pic:blipFill>
@@ -286,7 +282,7 @@
                   <pic:spPr>
                     <a:xfrm>
                       <a:off x="0" y="0"/>
-                      <a:ext cx="5943600" cy="3016885"/>
+                      <a:ext cx="5943600" cy="2572385"/>
                     </a:xfrm>
                     <a:prstGeom prst="rect">
                       <a:avLst/>
@@ -298,7 +294,6 @@
           </wp:inline>
         </w:drawing>
       </w:r>
-      <w:bookmarkEnd w:id="0"/>
     </w:p>
     <w:p>
       <w:pPr>
@@ -341,7 +336,7 @@
           <w:numId w:val="0"/>
         </w:numPr>
       </w:pPr>
-      <w:bookmarkStart w:id="1" w:name="replaceValue"/>
+      <w:bookmarkStart w:id="0" w:name="replaceValue"/>
     </w:p>
     <w:p>
       <w:r>
@@ -744,6 +739,18 @@
             <w:r>
               <w:t>Starting date/time to read data, in precision consistent with data.</w:t>
             </w:r>
+            <w:r>
+              <w:t xml:space="preserve">  Specify as a date/time string or a processor </w:t>
+            </w:r>
+            <w:r>
+              <w:rPr>
+                <w:rStyle w:val="RTiSWDocLiteralText"/>
+              </w:rPr>
+              <w:t>${Property}</w:t>
+            </w:r>
+            <w:r>
+              <w:t>.</w:t>
+            </w:r>
           </w:p>
         </w:tc>
         <w:tc>
@@ -788,6 +795,23 @@
           <w:p>
             <w:r>
               <w:t>Ending date/time to read data, in precision consistent with data.</w:t>
+            </w:r>
+            <w:r>
+              <w:t xml:space="preserve">  </w:t>
+            </w:r>
+            <w:r>
+              <w:t xml:space="preserve">Specify as a date/time string or a processor </w:t>
+            </w:r>
+            <w:bookmarkStart w:id="1" w:name="_GoBack"/>
+            <w:r>
+              <w:rPr>
+                <w:rStyle w:val="RTiSWDocLiteralText"/>
+              </w:rPr>
+              <w:t>${Property}</w:t>
+            </w:r>
+            <w:bookmarkEnd w:id="1"/>
+            <w:r>
+              <w:t>.</w:t>
             </w:r>
           </w:p>
         </w:tc>
@@ -888,7 +912,7 @@
         </w:rPr>
       </w:pPr>
     </w:p>
-    <w:bookmarkEnd w:id="1"/>
+    <w:bookmarkEnd w:id="0"/>
     <w:p>
       <w:pPr>
         <w:pStyle w:val="RTiSWDocToC"/>

</xml_diff>

<commit_message>
Update ReadDateValue command documentation - handle zip file.
</commit_message>
<xml_diff>
--- a/doc/UserManual/Word/60_Command_ReadDateValue.docx
+++ b/doc/UserManual/Word/60_Command_ReadDateValue.docx
@@ -63,37 +63,37 @@
         <w:t>0</w:t>
       </w:r>
       <w:r>
-        <w:t>2</w:t>
+        <w:t>7</w:t>
       </w:r>
       <w:r>
         <w:t>.0</w:t>
       </w:r>
       <w:r>
+        <w:t>3</w:t>
+      </w:r>
+      <w:r>
+        <w:t>, 20</w:t>
+      </w:r>
+      <w:r>
         <w:t>1</w:t>
       </w:r>
       <w:r>
-        <w:t>, 20</w:t>
+        <w:t>5</w:t>
+      </w:r>
+      <w:r>
+        <w:t>-</w:t>
       </w:r>
       <w:r>
         <w:t>1</w:t>
       </w:r>
       <w:r>
-        <w:t>5</w:t>
+        <w:t>0</w:t>
       </w:r>
       <w:r>
         <w:t>-</w:t>
       </w:r>
       <w:r>
-        <w:t>0</w:t>
-      </w:r>
-      <w:r>
-        <w:t>5</w:t>
-      </w:r>
-      <w:r>
-        <w:t>-</w:t>
-      </w:r>
-      <w:r>
-        <w:t>20</w:t>
+        <w:t>17</w:t>
       </w:r>
     </w:p>
     <w:p>
@@ -254,9 +254,9 @@
         </w:rPr>
         <w:drawing>
           <wp:inline distT="0" distB="0" distL="0" distR="0">
-            <wp:extent cx="5943600" cy="2572385"/>
+            <wp:extent cx="5943600" cy="2615565"/>
             <wp:effectExtent l="0" t="0" r="0" b="0"/>
-            <wp:docPr id="1" name="Picture 1"/>
+            <wp:docPr id="2" name="Picture 2"/>
             <wp:cNvGraphicFramePr>
               <a:graphicFrameLocks xmlns:a="http://schemas.openxmlformats.org/drawingml/2006/main" noChangeAspect="1"/>
             </wp:cNvGraphicFramePr>
@@ -264,7 +264,7 @@
               <a:graphicData uri="http://schemas.openxmlformats.org/drawingml/2006/picture">
                 <pic:pic xmlns:pic="http://schemas.openxmlformats.org/drawingml/2006/picture">
                   <pic:nvPicPr>
-                    <pic:cNvPr id="1" name="command_ReadDateValue.png"/>
+                    <pic:cNvPr id="2" name="command_ReadDateValue.png"/>
                     <pic:cNvPicPr/>
                   </pic:nvPicPr>
                   <pic:blipFill>
@@ -282,7 +282,7 @@
                   <pic:spPr>
                     <a:xfrm>
                       <a:off x="0" y="0"/>
-                      <a:ext cx="5943600" cy="2572385"/>
+                      <a:ext cx="5943600" cy="2615565"/>
                     </a:xfrm>
                     <a:prstGeom prst="rect">
                       <a:avLst/>
@@ -570,32 +570,15 @@
               <w:t>}</w:t>
             </w:r>
             <w:r>
-              <w:t xml:space="preserve"> (see also the </w:t>
-            </w:r>
-            <w:proofErr w:type="spellStart"/>
-            <w:proofErr w:type="gramStart"/>
-            <w:r>
-              <w:rPr>
-                <w:rStyle w:val="RTiSWDocLiteralText"/>
-              </w:rPr>
-              <w:t>SetProperty</w:t>
-            </w:r>
-            <w:proofErr w:type="spellEnd"/>
-            <w:r>
-              <w:rPr>
-                <w:rStyle w:val="RTiSWDocLiteralText"/>
-              </w:rPr>
-              <w:t>(</w:t>
-            </w:r>
-            <w:proofErr w:type="gramEnd"/>
-            <w:r>
-              <w:rPr>
-                <w:rStyle w:val="RTiSWDocLiteralText"/>
-              </w:rPr>
-              <w:t>)</w:t>
-            </w:r>
-            <w:r>
-              <w:t xml:space="preserve"> command).</w:t>
+              <w:t>.</w:t>
+            </w:r>
+            <w:r>
+              <w:t xml:space="preserve">  The file can be a zip file with single compressed </w:t>
+            </w:r>
+            <w:bookmarkStart w:id="1" w:name="_GoBack"/>
+            <w:bookmarkEnd w:id="1"/>
+            <w:r>
+              <w:t>file.</w:t>
             </w:r>
           </w:p>
         </w:tc>
@@ -797,19 +780,14 @@
               <w:t>Ending date/time to read data, in precision consistent with data.</w:t>
             </w:r>
             <w:r>
-              <w:t xml:space="preserve">  </w:t>
-            </w:r>
-            <w:r>
-              <w:t xml:space="preserve">Specify as a date/time string or a processor </w:t>
-            </w:r>
-            <w:bookmarkStart w:id="1" w:name="_GoBack"/>
+              <w:t xml:space="preserve">  Specify as a date/time string or a processor </w:t>
+            </w:r>
             <w:r>
               <w:rPr>
                 <w:rStyle w:val="RTiSWDocLiteralText"/>
               </w:rPr>
               <w:t>${Property}</w:t>
             </w:r>
-            <w:bookmarkEnd w:id="1"/>
             <w:r>
               <w:t>.</w:t>
             </w:r>
@@ -1159,7 +1137,14 @@
     </w:r>
     <w:r>
       <w:tab/>
-      <w:t>TSTool Documentation</w:t>
+    </w:r>
+    <w:proofErr w:type="spellStart"/>
+    <w:r>
+      <w:t>TSTool</w:t>
+    </w:r>
+    <w:proofErr w:type="spellEnd"/>
+    <w:r>
+      <w:t xml:space="preserve"> Documentation</w:t>
     </w:r>
   </w:p>
 </w:hdr>
@@ -1176,8 +1161,13 @@
         <w:tab w:val="right" w:pos="9360"/>
       </w:tabs>
     </w:pPr>
-    <w:r>
-      <w:t>TSTool Documentation</w:t>
+    <w:proofErr w:type="spellStart"/>
+    <w:r>
+      <w:t>TSTool</w:t>
+    </w:r>
+    <w:proofErr w:type="spellEnd"/>
+    <w:r>
+      <w:t xml:space="preserve"> Documentation</w:t>
     </w:r>
     <w:r>
       <w:tab/>

</xml_diff>

<commit_message>
Update documenation for recent changes, in particular adding GZIP support to some commands, adding ReadDelftFewsPiXml.  Also correct GenericDatabaseDataStore documentation.
</commit_message>
<xml_diff>
--- a/doc/UserManual/Word/60_Command_ReadDateValue.docx
+++ b/doc/UserManual/Word/60_Command_ReadDateValue.docx
@@ -63,13 +63,13 @@
         <w:t>0</w:t>
       </w:r>
       <w:r>
-        <w:t>7</w:t>
+        <w:t>8</w:t>
       </w:r>
       <w:r>
         <w:t>.0</w:t>
       </w:r>
       <w:r>
-        <w:t>3</w:t>
+        <w:t>0</w:t>
       </w:r>
       <w:r>
         <w:t>, 20</w:t>
@@ -78,22 +78,22 @@
         <w:t>1</w:t>
       </w:r>
       <w:r>
-        <w:t>5</w:t>
+        <w:t>6</w:t>
       </w:r>
       <w:r>
         <w:t>-</w:t>
       </w:r>
       <w:r>
+        <w:t>0</w:t>
+      </w:r>
+      <w:r>
         <w:t>1</w:t>
       </w:r>
       <w:r>
-        <w:t>0</w:t>
-      </w:r>
-      <w:r>
         <w:t>-</w:t>
       </w:r>
       <w:r>
-        <w:t>17</w:t>
+        <w:t>23</w:t>
       </w:r>
     </w:p>
     <w:p>
@@ -547,7 +547,13 @@
             </w:r>
             <w:proofErr w:type="spellEnd"/>
             <w:r>
-              <w:t xml:space="preserve"> input file to read, surrounded by double quotes to protect whitespace and special characters.    Global property values can be used with the syntax </w:t>
+              <w:t xml:space="preserve"> input file to read</w:t>
+            </w:r>
+            <w:r>
+              <w:t>.</w:t>
+            </w:r>
+            <w:r>
+              <w:t xml:space="preserve">   Global property values can be used with the syntax </w:t>
             </w:r>
             <w:r>
               <w:rPr>
@@ -573,12 +579,23 @@
               <w:t>.</w:t>
             </w:r>
             <w:r>
-              <w:t xml:space="preserve">  The file can be a zip file with single compressed </w:t>
+              <w:t xml:space="preserve">  The file can be a zip </w:t>
+            </w:r>
+            <w:r>
+              <w:t xml:space="preserve">or </w:t>
+            </w:r>
+            <w:proofErr w:type="spellStart"/>
+            <w:r>
+              <w:t>gz</w:t>
+            </w:r>
+            <w:proofErr w:type="spellEnd"/>
+            <w:r>
+              <w:t xml:space="preserve"> </w:t>
             </w:r>
             <w:bookmarkStart w:id="1" w:name="_GoBack"/>
             <w:bookmarkEnd w:id="1"/>
             <w:r>
-              <w:t>file.</w:t>
+              <w:t>file with single compressed file.</w:t>
             </w:r>
           </w:p>
         </w:tc>

</xml_diff>